<commit_message>
Adding Week 3 Hands-on Solutions
</commit_message>
<xml_diff>
--- a/Week_1/Week1_Design Principles and Pattern_hands-on.docx
+++ b/Week_1/Week1_Design Principles and Pattern_hands-on.docx
@@ -145,7 +145,15 @@
     </w:p>
     <w:p>
       <w:r>
-        <w:t>        System.out.println("Logger initialized.");</w:t>
+        <w:t xml:space="preserve">        </w:t>
+      </w:r>
+      <w:proofErr w:type="spellStart"/>
+      <w:r>
+        <w:t>System.out.println</w:t>
+      </w:r>
+      <w:proofErr w:type="spellEnd"/>
+      <w:r>
+        <w:t>("Logger initialized.");</w:t>
       </w:r>
     </w:p>
     <w:p>
@@ -155,7 +163,15 @@
     </w:p>
     <w:p>
       <w:r>
-        <w:t>    public static Logger getInstance() {</w:t>
+        <w:t xml:space="preserve">    public static Logger </w:t>
+      </w:r>
+      <w:proofErr w:type="spellStart"/>
+      <w:r>
+        <w:t>getInstance</w:t>
+      </w:r>
+      <w:proofErr w:type="spellEnd"/>
+      <w:r>
+        <w:t>() {</w:t>
       </w:r>
     </w:p>
     <w:p>
@@ -165,7 +181,15 @@
     </w:p>
     <w:p>
       <w:r>
-        <w:t>            synchronized (Logger.class) {</w:t>
+        <w:t>            synchronized (</w:t>
+      </w:r>
+      <w:proofErr w:type="spellStart"/>
+      <w:r>
+        <w:t>Logger.class</w:t>
+      </w:r>
+      <w:proofErr w:type="spellEnd"/>
+      <w:r>
+        <w:t>) {</w:t>
       </w:r>
     </w:p>
     <w:p>
@@ -211,7 +235,15 @@
     </w:p>
     <w:p>
       <w:r>
-        <w:t>        System.out.println("[LOG] " + message);</w:t>
+        <w:t xml:space="preserve">        </w:t>
+      </w:r>
+      <w:proofErr w:type="spellStart"/>
+      <w:r>
+        <w:t>System.out.println</w:t>
+      </w:r>
+      <w:proofErr w:type="spellEnd"/>
+      <w:r>
+        <w:t>("[LOG] " + message);</w:t>
       </w:r>
     </w:p>
     <w:p>
@@ -231,18 +263,42 @@
     </w:p>
     <w:p>
       <w:r>
-        <w:t>    public static void main(String[] args) {</w:t>
-      </w:r>
-    </w:p>
-    <w:p>
-      <w:r>
-        <w:t>        Logger logger1 = Logger.getInstance();</w:t>
+        <w:t xml:space="preserve">    public static void main(String[] </w:t>
+      </w:r>
+      <w:proofErr w:type="spellStart"/>
+      <w:r>
+        <w:t>args</w:t>
+      </w:r>
+      <w:proofErr w:type="spellEnd"/>
+      <w:r>
+        <w:t>) {</w:t>
+      </w:r>
+    </w:p>
+    <w:p>
+      <w:r>
+        <w:t xml:space="preserve">        Logger logger1 = </w:t>
+      </w:r>
+      <w:proofErr w:type="spellStart"/>
+      <w:r>
+        <w:t>Logger.getInstance</w:t>
+      </w:r>
+      <w:proofErr w:type="spellEnd"/>
+      <w:r>
+        <w:t>();</w:t>
       </w:r>
     </w:p>
     <w:p>
       <w:r>
         <w:lastRenderedPageBreak/>
-        <w:t>        Logger logger2 = Logger.getInstance();</w:t>
+        <w:t xml:space="preserve">        Logger logger2 = </w:t>
+      </w:r>
+      <w:proofErr w:type="spellStart"/>
+      <w:r>
+        <w:t>Logger.getInstance</w:t>
+      </w:r>
+      <w:proofErr w:type="spellEnd"/>
+      <w:r>
+        <w:t>();</w:t>
       </w:r>
     </w:p>
     <w:p/>
@@ -259,7 +315,15 @@
     <w:p/>
     <w:p>
       <w:r>
-        <w:t>        System.out.println("Same instance? " + (logger1 == logger2)); // true</w:t>
+        <w:t xml:space="preserve">        </w:t>
+      </w:r>
+      <w:proofErr w:type="spellStart"/>
+      <w:r>
+        <w:t>System.out.println</w:t>
+      </w:r>
+      <w:proofErr w:type="spellEnd"/>
+      <w:r>
+        <w:t>("Same instance? " + (logger1 == logger2)); // true</w:t>
       </w:r>
     </w:p>
     <w:p>
@@ -345,6 +409,2163 @@
                     <a:xfrm>
                       <a:off x="0" y="0"/>
                       <a:ext cx="6420354" cy="1842030"/>
+                    </a:xfrm>
+                    <a:prstGeom prst="rect">
+                      <a:avLst/>
+                    </a:prstGeom>
+                  </pic:spPr>
+                </pic:pic>
+              </a:graphicData>
+            </a:graphic>
+          </wp:inline>
+        </w:drawing>
+      </w:r>
+    </w:p>
+    <w:p>
+      <w:pPr>
+        <w:jc w:val="center"/>
+        <w:rPr>
+          <w:rFonts w:ascii="Aptos Narrow" w:eastAsia="Times New Roman" w:hAnsi="Aptos Narrow" w:cs="Times New Roman"/>
+          <w:b/>
+          <w:bCs/>
+          <w:color w:val="000000"/>
+          <w:kern w:val="0"/>
+          <w:sz w:val="24"/>
+          <w:szCs w:val="24"/>
+          <w:lang w:eastAsia="en-IN"/>
+          <w14:ligatures w14:val="none"/>
+        </w:rPr>
+      </w:pPr>
+      <w:r>
+        <w:br/>
+      </w:r>
+      <w:r>
+        <w:rPr>
+          <w:b/>
+          <w:bCs/>
+          <w:sz w:val="24"/>
+          <w:szCs w:val="24"/>
+        </w:rPr>
+        <w:t xml:space="preserve">EXERCISE </w:t>
+      </w:r>
+      <w:r>
+        <w:rPr>
+          <w:b/>
+          <w:bCs/>
+          <w:sz w:val="24"/>
+          <w:szCs w:val="24"/>
+        </w:rPr>
+        <w:t>–</w:t>
+      </w:r>
+      <w:r>
+        <w:rPr>
+          <w:b/>
+          <w:bCs/>
+          <w:sz w:val="24"/>
+          <w:szCs w:val="24"/>
+        </w:rPr>
+        <w:t xml:space="preserve"> 2</w:t>
+      </w:r>
+      <w:r>
+        <w:rPr>
+          <w:b/>
+          <w:bCs/>
+          <w:sz w:val="24"/>
+          <w:szCs w:val="24"/>
+        </w:rPr>
+        <w:t xml:space="preserve"> </w:t>
+      </w:r>
+      <w:r>
+        <w:rPr>
+          <w:b/>
+          <w:bCs/>
+          <w:sz w:val="24"/>
+          <w:szCs w:val="24"/>
+        </w:rPr>
+        <w:t>:</w:t>
+      </w:r>
+      <w:r>
+        <w:rPr>
+          <w:b/>
+          <w:bCs/>
+          <w:sz w:val="24"/>
+          <w:szCs w:val="24"/>
+        </w:rPr>
+        <w:t xml:space="preserve"> </w:t>
+      </w:r>
+      <w:r>
+        <w:rPr>
+          <w:rFonts w:ascii="Aptos Narrow" w:eastAsia="Times New Roman" w:hAnsi="Aptos Narrow" w:cs="Times New Roman"/>
+          <w:b/>
+          <w:bCs/>
+          <w:color w:val="000000"/>
+          <w:kern w:val="0"/>
+          <w:sz w:val="24"/>
+          <w:szCs w:val="24"/>
+          <w:lang w:eastAsia="en-IN"/>
+          <w14:ligatures w14:val="none"/>
+        </w:rPr>
+        <w:t>Implementing the Factory Method Pattern</w:t>
+      </w:r>
+    </w:p>
+    <w:p>
+      <w:pPr>
+        <w:jc w:val="center"/>
+        <w:rPr>
+          <w:rFonts w:ascii="Aptos Narrow" w:eastAsia="Times New Roman" w:hAnsi="Aptos Narrow" w:cs="Times New Roman"/>
+          <w:b/>
+          <w:bCs/>
+          <w:color w:val="000000"/>
+          <w:kern w:val="0"/>
+          <w:sz w:val="24"/>
+          <w:szCs w:val="24"/>
+          <w:lang w:eastAsia="en-IN"/>
+          <w14:ligatures w14:val="none"/>
+        </w:rPr>
+      </w:pPr>
+    </w:p>
+    <w:p>
+      <w:r>
+        <w:rPr>
+          <w:b/>
+          <w:bCs/>
+          <w:sz w:val="24"/>
+          <w:szCs w:val="24"/>
+        </w:rPr>
+        <w:t>SCENARIO :</w:t>
+      </w:r>
+    </w:p>
+    <w:p>
+      <w:r>
+        <w:t>You are developing a document management system that needs to create different types of documents (e.g., Word, PDF, Excel). Use the Factory Method Pattern to achieve this.</w:t>
+      </w:r>
+    </w:p>
+    <w:p>
+      <w:pPr>
+        <w:rPr>
+          <w:b/>
+          <w:bCs/>
+          <w:sz w:val="24"/>
+          <w:szCs w:val="24"/>
+        </w:rPr>
+      </w:pPr>
+      <w:r>
+        <w:rPr>
+          <w:b/>
+          <w:bCs/>
+          <w:sz w:val="24"/>
+          <w:szCs w:val="24"/>
+        </w:rPr>
+        <w:t>SOURCE CODE :</w:t>
+      </w:r>
+    </w:p>
+    <w:p>
+      <w:pPr>
+        <w:rPr>
+          <w:b/>
+          <w:bCs/>
+          <w:sz w:val="24"/>
+          <w:szCs w:val="24"/>
+        </w:rPr>
+      </w:pPr>
+      <w:r>
+        <w:rPr>
+          <w:b/>
+          <w:bCs/>
+          <w:sz w:val="24"/>
+          <w:szCs w:val="24"/>
+        </w:rPr>
+        <w:t>WordDocument.java</w:t>
+      </w:r>
+    </w:p>
+    <w:p>
+      <w:pPr>
+        <w:rPr>
+          <w:sz w:val="24"/>
+          <w:szCs w:val="24"/>
+        </w:rPr>
+      </w:pPr>
+      <w:r>
+        <w:rPr>
+          <w:sz w:val="24"/>
+          <w:szCs w:val="24"/>
+        </w:rPr>
+        <w:t xml:space="preserve">package </w:t>
+      </w:r>
+      <w:proofErr w:type="spellStart"/>
+      <w:r>
+        <w:rPr>
+          <w:sz w:val="24"/>
+          <w:szCs w:val="24"/>
+        </w:rPr>
+        <w:t>com.factory.document</w:t>
+      </w:r>
+      <w:proofErr w:type="spellEnd"/>
+      <w:r>
+        <w:rPr>
+          <w:sz w:val="24"/>
+          <w:szCs w:val="24"/>
+        </w:rPr>
+        <w:t>;</w:t>
+      </w:r>
+    </w:p>
+    <w:p>
+      <w:pPr>
+        <w:rPr>
+          <w:sz w:val="24"/>
+          <w:szCs w:val="24"/>
+        </w:rPr>
+      </w:pPr>
+      <w:r>
+        <w:rPr>
+          <w:sz w:val="24"/>
+          <w:szCs w:val="24"/>
+        </w:rPr>
+        <w:t xml:space="preserve">public class </w:t>
+      </w:r>
+      <w:proofErr w:type="spellStart"/>
+      <w:r>
+        <w:rPr>
+          <w:sz w:val="24"/>
+          <w:szCs w:val="24"/>
+        </w:rPr>
+        <w:t>WordDocument</w:t>
+      </w:r>
+      <w:proofErr w:type="spellEnd"/>
+      <w:r>
+        <w:rPr>
+          <w:sz w:val="24"/>
+          <w:szCs w:val="24"/>
+        </w:rPr>
+        <w:t xml:space="preserve"> implements Document {</w:t>
+      </w:r>
+    </w:p>
+    <w:p>
+      <w:pPr>
+        <w:rPr>
+          <w:sz w:val="24"/>
+          <w:szCs w:val="24"/>
+        </w:rPr>
+      </w:pPr>
+      <w:r>
+        <w:rPr>
+          <w:sz w:val="24"/>
+          <w:szCs w:val="24"/>
+        </w:rPr>
+        <w:t xml:space="preserve">    @Override</w:t>
+      </w:r>
+    </w:p>
+    <w:p>
+      <w:pPr>
+        <w:rPr>
+          <w:sz w:val="24"/>
+          <w:szCs w:val="24"/>
+        </w:rPr>
+      </w:pPr>
+      <w:r>
+        <w:rPr>
+          <w:sz w:val="24"/>
+          <w:szCs w:val="24"/>
+        </w:rPr>
+        <w:t xml:space="preserve">    public void open() {</w:t>
+      </w:r>
+    </w:p>
+    <w:p>
+      <w:pPr>
+        <w:rPr>
+          <w:sz w:val="24"/>
+          <w:szCs w:val="24"/>
+        </w:rPr>
+      </w:pPr>
+      <w:r>
+        <w:rPr>
+          <w:sz w:val="24"/>
+          <w:szCs w:val="24"/>
+        </w:rPr>
+        <w:lastRenderedPageBreak/>
+        <w:t xml:space="preserve">        </w:t>
+      </w:r>
+      <w:proofErr w:type="spellStart"/>
+      <w:r>
+        <w:rPr>
+          <w:sz w:val="24"/>
+          <w:szCs w:val="24"/>
+        </w:rPr>
+        <w:t>System.out.println</w:t>
+      </w:r>
+      <w:proofErr w:type="spellEnd"/>
+      <w:r>
+        <w:rPr>
+          <w:sz w:val="24"/>
+          <w:szCs w:val="24"/>
+        </w:rPr>
+        <w:t>("Opening Word Document...");</w:t>
+      </w:r>
+    </w:p>
+    <w:p>
+      <w:pPr>
+        <w:rPr>
+          <w:sz w:val="24"/>
+          <w:szCs w:val="24"/>
+        </w:rPr>
+      </w:pPr>
+      <w:r>
+        <w:rPr>
+          <w:sz w:val="24"/>
+          <w:szCs w:val="24"/>
+        </w:rPr>
+        <w:t xml:space="preserve">    }</w:t>
+      </w:r>
+    </w:p>
+    <w:p>
+      <w:pPr>
+        <w:rPr>
+          <w:sz w:val="24"/>
+          <w:szCs w:val="24"/>
+        </w:rPr>
+      </w:pPr>
+      <w:r>
+        <w:rPr>
+          <w:sz w:val="24"/>
+          <w:szCs w:val="24"/>
+        </w:rPr>
+        <w:t>}</w:t>
+      </w:r>
+    </w:p>
+    <w:p>
+      <w:pPr>
+        <w:rPr>
+          <w:b/>
+          <w:bCs/>
+          <w:sz w:val="24"/>
+          <w:szCs w:val="24"/>
+        </w:rPr>
+      </w:pPr>
+      <w:r>
+        <w:rPr>
+          <w:b/>
+          <w:bCs/>
+          <w:sz w:val="24"/>
+          <w:szCs w:val="24"/>
+        </w:rPr>
+        <w:t>PdfDocument.java</w:t>
+      </w:r>
+    </w:p>
+    <w:p>
+      <w:pPr>
+        <w:rPr>
+          <w:sz w:val="24"/>
+          <w:szCs w:val="24"/>
+        </w:rPr>
+      </w:pPr>
+      <w:r>
+        <w:rPr>
+          <w:sz w:val="24"/>
+          <w:szCs w:val="24"/>
+        </w:rPr>
+        <w:t xml:space="preserve">package </w:t>
+      </w:r>
+      <w:proofErr w:type="spellStart"/>
+      <w:r>
+        <w:rPr>
+          <w:sz w:val="24"/>
+          <w:szCs w:val="24"/>
+        </w:rPr>
+        <w:t>com.factory.document</w:t>
+      </w:r>
+      <w:proofErr w:type="spellEnd"/>
+      <w:r>
+        <w:rPr>
+          <w:sz w:val="24"/>
+          <w:szCs w:val="24"/>
+        </w:rPr>
+        <w:t>;</w:t>
+      </w:r>
+    </w:p>
+    <w:p>
+      <w:pPr>
+        <w:rPr>
+          <w:sz w:val="24"/>
+          <w:szCs w:val="24"/>
+        </w:rPr>
+      </w:pPr>
+    </w:p>
+    <w:p>
+      <w:pPr>
+        <w:rPr>
+          <w:sz w:val="24"/>
+          <w:szCs w:val="24"/>
+        </w:rPr>
+      </w:pPr>
+      <w:r>
+        <w:rPr>
+          <w:sz w:val="24"/>
+          <w:szCs w:val="24"/>
+        </w:rPr>
+        <w:t xml:space="preserve">public class </w:t>
+      </w:r>
+      <w:proofErr w:type="spellStart"/>
+      <w:r>
+        <w:rPr>
+          <w:sz w:val="24"/>
+          <w:szCs w:val="24"/>
+        </w:rPr>
+        <w:t>PdfDocument</w:t>
+      </w:r>
+      <w:proofErr w:type="spellEnd"/>
+      <w:r>
+        <w:rPr>
+          <w:sz w:val="24"/>
+          <w:szCs w:val="24"/>
+        </w:rPr>
+        <w:t xml:space="preserve"> implements Document {</w:t>
+      </w:r>
+    </w:p>
+    <w:p>
+      <w:pPr>
+        <w:rPr>
+          <w:sz w:val="24"/>
+          <w:szCs w:val="24"/>
+        </w:rPr>
+      </w:pPr>
+      <w:r>
+        <w:rPr>
+          <w:sz w:val="24"/>
+          <w:szCs w:val="24"/>
+        </w:rPr>
+        <w:t xml:space="preserve">    @Override</w:t>
+      </w:r>
+    </w:p>
+    <w:p>
+      <w:pPr>
+        <w:rPr>
+          <w:sz w:val="24"/>
+          <w:szCs w:val="24"/>
+        </w:rPr>
+      </w:pPr>
+      <w:r>
+        <w:rPr>
+          <w:sz w:val="24"/>
+          <w:szCs w:val="24"/>
+        </w:rPr>
+        <w:t xml:space="preserve">    public void open() {</w:t>
+      </w:r>
+    </w:p>
+    <w:p>
+      <w:pPr>
+        <w:rPr>
+          <w:sz w:val="24"/>
+          <w:szCs w:val="24"/>
+        </w:rPr>
+      </w:pPr>
+      <w:r>
+        <w:rPr>
+          <w:sz w:val="24"/>
+          <w:szCs w:val="24"/>
+        </w:rPr>
+        <w:t xml:space="preserve">        </w:t>
+      </w:r>
+      <w:proofErr w:type="spellStart"/>
+      <w:r>
+        <w:rPr>
+          <w:sz w:val="24"/>
+          <w:szCs w:val="24"/>
+        </w:rPr>
+        <w:t>System.out.println</w:t>
+      </w:r>
+      <w:proofErr w:type="spellEnd"/>
+      <w:r>
+        <w:rPr>
+          <w:sz w:val="24"/>
+          <w:szCs w:val="24"/>
+        </w:rPr>
+        <w:t>("Opening PDF Document...");</w:t>
+      </w:r>
+    </w:p>
+    <w:p>
+      <w:pPr>
+        <w:rPr>
+          <w:sz w:val="24"/>
+          <w:szCs w:val="24"/>
+        </w:rPr>
+      </w:pPr>
+      <w:r>
+        <w:rPr>
+          <w:sz w:val="24"/>
+          <w:szCs w:val="24"/>
+        </w:rPr>
+        <w:t xml:space="preserve">    }</w:t>
+      </w:r>
+    </w:p>
+    <w:p>
+      <w:pPr>
+        <w:rPr>
+          <w:sz w:val="24"/>
+          <w:szCs w:val="24"/>
+        </w:rPr>
+      </w:pPr>
+      <w:r>
+        <w:rPr>
+          <w:sz w:val="24"/>
+          <w:szCs w:val="24"/>
+        </w:rPr>
+        <w:t>}</w:t>
+      </w:r>
+    </w:p>
+    <w:p>
+      <w:pPr>
+        <w:rPr>
+          <w:b/>
+          <w:bCs/>
+          <w:sz w:val="24"/>
+          <w:szCs w:val="24"/>
+        </w:rPr>
+      </w:pPr>
+      <w:r>
+        <w:rPr>
+          <w:b/>
+          <w:bCs/>
+          <w:sz w:val="24"/>
+          <w:szCs w:val="24"/>
+        </w:rPr>
+        <w:t>ExcelDocument.java</w:t>
+      </w:r>
+    </w:p>
+    <w:p>
+      <w:pPr>
+        <w:rPr>
+          <w:sz w:val="24"/>
+          <w:szCs w:val="24"/>
+        </w:rPr>
+      </w:pPr>
+      <w:r>
+        <w:rPr>
+          <w:sz w:val="24"/>
+          <w:szCs w:val="24"/>
+        </w:rPr>
+        <w:t xml:space="preserve">package </w:t>
+      </w:r>
+      <w:proofErr w:type="spellStart"/>
+      <w:r>
+        <w:rPr>
+          <w:sz w:val="24"/>
+          <w:szCs w:val="24"/>
+        </w:rPr>
+        <w:t>com.factory.document</w:t>
+      </w:r>
+      <w:proofErr w:type="spellEnd"/>
+      <w:r>
+        <w:rPr>
+          <w:sz w:val="24"/>
+          <w:szCs w:val="24"/>
+        </w:rPr>
+        <w:t>;</w:t>
+      </w:r>
+    </w:p>
+    <w:p>
+      <w:pPr>
+        <w:rPr>
+          <w:sz w:val="24"/>
+          <w:szCs w:val="24"/>
+        </w:rPr>
+      </w:pPr>
+    </w:p>
+    <w:p>
+      <w:pPr>
+        <w:rPr>
+          <w:sz w:val="24"/>
+          <w:szCs w:val="24"/>
+        </w:rPr>
+      </w:pPr>
+      <w:r>
+        <w:rPr>
+          <w:sz w:val="24"/>
+          <w:szCs w:val="24"/>
+        </w:rPr>
+        <w:t xml:space="preserve">public class </w:t>
+      </w:r>
+      <w:proofErr w:type="spellStart"/>
+      <w:r>
+        <w:rPr>
+          <w:sz w:val="24"/>
+          <w:szCs w:val="24"/>
+        </w:rPr>
+        <w:t>ExcelDocument</w:t>
+      </w:r>
+      <w:proofErr w:type="spellEnd"/>
+      <w:r>
+        <w:rPr>
+          <w:sz w:val="24"/>
+          <w:szCs w:val="24"/>
+        </w:rPr>
+        <w:t xml:space="preserve"> implements Document {</w:t>
+      </w:r>
+    </w:p>
+    <w:p>
+      <w:pPr>
+        <w:rPr>
+          <w:sz w:val="24"/>
+          <w:szCs w:val="24"/>
+        </w:rPr>
+      </w:pPr>
+      <w:r>
+        <w:rPr>
+          <w:sz w:val="24"/>
+          <w:szCs w:val="24"/>
+        </w:rPr>
+        <w:t xml:space="preserve">    @Override</w:t>
+      </w:r>
+    </w:p>
+    <w:p>
+      <w:pPr>
+        <w:rPr>
+          <w:sz w:val="24"/>
+          <w:szCs w:val="24"/>
+        </w:rPr>
+      </w:pPr>
+      <w:r>
+        <w:rPr>
+          <w:sz w:val="24"/>
+          <w:szCs w:val="24"/>
+        </w:rPr>
+        <w:t xml:space="preserve">    public void open() {</w:t>
+      </w:r>
+    </w:p>
+    <w:p>
+      <w:pPr>
+        <w:rPr>
+          <w:sz w:val="24"/>
+          <w:szCs w:val="24"/>
+        </w:rPr>
+      </w:pPr>
+      <w:r>
+        <w:rPr>
+          <w:sz w:val="24"/>
+          <w:szCs w:val="24"/>
+        </w:rPr>
+        <w:t xml:space="preserve">        </w:t>
+      </w:r>
+      <w:proofErr w:type="spellStart"/>
+      <w:r>
+        <w:rPr>
+          <w:sz w:val="24"/>
+          <w:szCs w:val="24"/>
+        </w:rPr>
+        <w:t>System.out.println</w:t>
+      </w:r>
+      <w:proofErr w:type="spellEnd"/>
+      <w:r>
+        <w:rPr>
+          <w:sz w:val="24"/>
+          <w:szCs w:val="24"/>
+        </w:rPr>
+        <w:t>("Opening Excel Document...");</w:t>
+      </w:r>
+    </w:p>
+    <w:p>
+      <w:pPr>
+        <w:rPr>
+          <w:sz w:val="24"/>
+          <w:szCs w:val="24"/>
+        </w:rPr>
+      </w:pPr>
+      <w:r>
+        <w:rPr>
+          <w:sz w:val="24"/>
+          <w:szCs w:val="24"/>
+        </w:rPr>
+        <w:t xml:space="preserve">    }</w:t>
+      </w:r>
+    </w:p>
+    <w:p>
+      <w:pPr>
+        <w:rPr>
+          <w:sz w:val="24"/>
+          <w:szCs w:val="24"/>
+        </w:rPr>
+      </w:pPr>
+      <w:r>
+        <w:rPr>
+          <w:sz w:val="24"/>
+          <w:szCs w:val="24"/>
+        </w:rPr>
+        <w:t>}</w:t>
+      </w:r>
+    </w:p>
+    <w:p>
+      <w:pPr>
+        <w:rPr>
+          <w:b/>
+          <w:bCs/>
+          <w:sz w:val="24"/>
+          <w:szCs w:val="24"/>
+        </w:rPr>
+      </w:pPr>
+      <w:r>
+        <w:rPr>
+          <w:b/>
+          <w:bCs/>
+          <w:sz w:val="24"/>
+          <w:szCs w:val="24"/>
+        </w:rPr>
+        <w:t>DocumentFactory.java</w:t>
+      </w:r>
+    </w:p>
+    <w:p>
+      <w:pPr>
+        <w:rPr>
+          <w:sz w:val="24"/>
+          <w:szCs w:val="24"/>
+        </w:rPr>
+      </w:pPr>
+      <w:r>
+        <w:rPr>
+          <w:sz w:val="24"/>
+          <w:szCs w:val="24"/>
+        </w:rPr>
+        <w:t xml:space="preserve">package </w:t>
+      </w:r>
+      <w:proofErr w:type="spellStart"/>
+      <w:r>
+        <w:rPr>
+          <w:sz w:val="24"/>
+          <w:szCs w:val="24"/>
+        </w:rPr>
+        <w:t>com.factory.document</w:t>
+      </w:r>
+      <w:proofErr w:type="spellEnd"/>
+      <w:r>
+        <w:rPr>
+          <w:sz w:val="24"/>
+          <w:szCs w:val="24"/>
+        </w:rPr>
+        <w:t>;</w:t>
+      </w:r>
+    </w:p>
+    <w:p>
+      <w:pPr>
+        <w:rPr>
+          <w:sz w:val="24"/>
+          <w:szCs w:val="24"/>
+        </w:rPr>
+      </w:pPr>
+    </w:p>
+    <w:p>
+      <w:pPr>
+        <w:rPr>
+          <w:sz w:val="24"/>
+          <w:szCs w:val="24"/>
+        </w:rPr>
+      </w:pPr>
+      <w:r>
+        <w:rPr>
+          <w:sz w:val="24"/>
+          <w:szCs w:val="24"/>
+        </w:rPr>
+        <w:t xml:space="preserve">public abstract class </w:t>
+      </w:r>
+      <w:proofErr w:type="spellStart"/>
+      <w:r>
+        <w:rPr>
+          <w:sz w:val="24"/>
+          <w:szCs w:val="24"/>
+        </w:rPr>
+        <w:t>DocumentFactory</w:t>
+      </w:r>
+      <w:proofErr w:type="spellEnd"/>
+      <w:r>
+        <w:rPr>
+          <w:sz w:val="24"/>
+          <w:szCs w:val="24"/>
+        </w:rPr>
+        <w:t xml:space="preserve"> {</w:t>
+      </w:r>
+    </w:p>
+    <w:p>
+      <w:pPr>
+        <w:rPr>
+          <w:sz w:val="24"/>
+          <w:szCs w:val="24"/>
+        </w:rPr>
+      </w:pPr>
+      <w:r>
+        <w:rPr>
+          <w:sz w:val="24"/>
+          <w:szCs w:val="24"/>
+        </w:rPr>
+        <w:t xml:space="preserve">    public abstract Document </w:t>
+      </w:r>
+      <w:proofErr w:type="spellStart"/>
+      <w:r>
+        <w:rPr>
+          <w:sz w:val="24"/>
+          <w:szCs w:val="24"/>
+        </w:rPr>
+        <w:t>createDocument</w:t>
+      </w:r>
+      <w:proofErr w:type="spellEnd"/>
+      <w:r>
+        <w:rPr>
+          <w:sz w:val="24"/>
+          <w:szCs w:val="24"/>
+        </w:rPr>
+        <w:t xml:space="preserve">();  </w:t>
+      </w:r>
+    </w:p>
+    <w:p>
+      <w:pPr>
+        <w:rPr>
+          <w:sz w:val="24"/>
+          <w:szCs w:val="24"/>
+        </w:rPr>
+      </w:pPr>
+      <w:r>
+        <w:rPr>
+          <w:sz w:val="24"/>
+          <w:szCs w:val="24"/>
+        </w:rPr>
+        <w:t>}</w:t>
+      </w:r>
+    </w:p>
+    <w:p>
+      <w:pPr>
+        <w:rPr>
+          <w:b/>
+          <w:bCs/>
+          <w:sz w:val="24"/>
+          <w:szCs w:val="24"/>
+        </w:rPr>
+      </w:pPr>
+      <w:r>
+        <w:rPr>
+          <w:b/>
+          <w:bCs/>
+          <w:sz w:val="24"/>
+          <w:szCs w:val="24"/>
+        </w:rPr>
+        <w:t>WordDocumentFactory.java</w:t>
+      </w:r>
+    </w:p>
+    <w:p>
+      <w:pPr>
+        <w:rPr>
+          <w:sz w:val="24"/>
+          <w:szCs w:val="24"/>
+        </w:rPr>
+      </w:pPr>
+      <w:r>
+        <w:rPr>
+          <w:sz w:val="24"/>
+          <w:szCs w:val="24"/>
+        </w:rPr>
+        <w:t xml:space="preserve">package </w:t>
+      </w:r>
+      <w:proofErr w:type="spellStart"/>
+      <w:r>
+        <w:rPr>
+          <w:sz w:val="24"/>
+          <w:szCs w:val="24"/>
+        </w:rPr>
+        <w:t>com.factory.document</w:t>
+      </w:r>
+      <w:proofErr w:type="spellEnd"/>
+      <w:r>
+        <w:rPr>
+          <w:sz w:val="24"/>
+          <w:szCs w:val="24"/>
+        </w:rPr>
+        <w:t>;</w:t>
+      </w:r>
+    </w:p>
+    <w:p>
+      <w:pPr>
+        <w:rPr>
+          <w:sz w:val="24"/>
+          <w:szCs w:val="24"/>
+        </w:rPr>
+      </w:pPr>
+    </w:p>
+    <w:p>
+      <w:pPr>
+        <w:rPr>
+          <w:sz w:val="24"/>
+          <w:szCs w:val="24"/>
+        </w:rPr>
+      </w:pPr>
+      <w:r>
+        <w:rPr>
+          <w:sz w:val="24"/>
+          <w:szCs w:val="24"/>
+        </w:rPr>
+        <w:t xml:space="preserve">public class </w:t>
+      </w:r>
+      <w:proofErr w:type="spellStart"/>
+      <w:r>
+        <w:rPr>
+          <w:sz w:val="24"/>
+          <w:szCs w:val="24"/>
+        </w:rPr>
+        <w:t>WordDocumentFactory</w:t>
+      </w:r>
+      <w:proofErr w:type="spellEnd"/>
+      <w:r>
+        <w:rPr>
+          <w:sz w:val="24"/>
+          <w:szCs w:val="24"/>
+        </w:rPr>
+        <w:t xml:space="preserve"> extends </w:t>
+      </w:r>
+      <w:proofErr w:type="spellStart"/>
+      <w:r>
+        <w:rPr>
+          <w:sz w:val="24"/>
+          <w:szCs w:val="24"/>
+        </w:rPr>
+        <w:t>DocumentFactory</w:t>
+      </w:r>
+      <w:proofErr w:type="spellEnd"/>
+      <w:r>
+        <w:rPr>
+          <w:sz w:val="24"/>
+          <w:szCs w:val="24"/>
+        </w:rPr>
+        <w:t xml:space="preserve"> {</w:t>
+      </w:r>
+    </w:p>
+    <w:p>
+      <w:pPr>
+        <w:rPr>
+          <w:sz w:val="24"/>
+          <w:szCs w:val="24"/>
+        </w:rPr>
+      </w:pPr>
+      <w:r>
+        <w:rPr>
+          <w:sz w:val="24"/>
+          <w:szCs w:val="24"/>
+        </w:rPr>
+        <w:t xml:space="preserve">    @Override</w:t>
+      </w:r>
+    </w:p>
+    <w:p>
+      <w:pPr>
+        <w:rPr>
+          <w:sz w:val="24"/>
+          <w:szCs w:val="24"/>
+        </w:rPr>
+      </w:pPr>
+      <w:r>
+        <w:rPr>
+          <w:sz w:val="24"/>
+          <w:szCs w:val="24"/>
+        </w:rPr>
+        <w:t xml:space="preserve">    public Document </w:t>
+      </w:r>
+      <w:proofErr w:type="spellStart"/>
+      <w:r>
+        <w:rPr>
+          <w:sz w:val="24"/>
+          <w:szCs w:val="24"/>
+        </w:rPr>
+        <w:t>createDocument</w:t>
+      </w:r>
+      <w:proofErr w:type="spellEnd"/>
+      <w:r>
+        <w:rPr>
+          <w:sz w:val="24"/>
+          <w:szCs w:val="24"/>
+        </w:rPr>
+        <w:t>() {</w:t>
+      </w:r>
+    </w:p>
+    <w:p>
+      <w:pPr>
+        <w:rPr>
+          <w:sz w:val="24"/>
+          <w:szCs w:val="24"/>
+        </w:rPr>
+      </w:pPr>
+      <w:r>
+        <w:rPr>
+          <w:sz w:val="24"/>
+          <w:szCs w:val="24"/>
+        </w:rPr>
+        <w:t xml:space="preserve">        return new </w:t>
+      </w:r>
+      <w:proofErr w:type="spellStart"/>
+      <w:r>
+        <w:rPr>
+          <w:sz w:val="24"/>
+          <w:szCs w:val="24"/>
+        </w:rPr>
+        <w:t>WordDocument</w:t>
+      </w:r>
+      <w:proofErr w:type="spellEnd"/>
+      <w:r>
+        <w:rPr>
+          <w:sz w:val="24"/>
+          <w:szCs w:val="24"/>
+        </w:rPr>
+        <w:t>();</w:t>
+      </w:r>
+    </w:p>
+    <w:p>
+      <w:pPr>
+        <w:rPr>
+          <w:sz w:val="24"/>
+          <w:szCs w:val="24"/>
+        </w:rPr>
+      </w:pPr>
+      <w:r>
+        <w:rPr>
+          <w:sz w:val="24"/>
+          <w:szCs w:val="24"/>
+        </w:rPr>
+        <w:t xml:space="preserve">    }</w:t>
+      </w:r>
+    </w:p>
+    <w:p>
+      <w:pPr>
+        <w:rPr>
+          <w:sz w:val="24"/>
+          <w:szCs w:val="24"/>
+        </w:rPr>
+      </w:pPr>
+      <w:r>
+        <w:rPr>
+          <w:sz w:val="24"/>
+          <w:szCs w:val="24"/>
+        </w:rPr>
+        <w:t>}</w:t>
+      </w:r>
+    </w:p>
+    <w:p>
+      <w:pPr>
+        <w:rPr>
+          <w:b/>
+          <w:bCs/>
+          <w:sz w:val="24"/>
+          <w:szCs w:val="24"/>
+        </w:rPr>
+      </w:pPr>
+      <w:r>
+        <w:rPr>
+          <w:b/>
+          <w:bCs/>
+          <w:sz w:val="24"/>
+          <w:szCs w:val="24"/>
+        </w:rPr>
+        <w:t>PdfDocumentFactory.java</w:t>
+      </w:r>
+    </w:p>
+    <w:p>
+      <w:pPr>
+        <w:rPr>
+          <w:sz w:val="24"/>
+          <w:szCs w:val="24"/>
+        </w:rPr>
+      </w:pPr>
+      <w:r>
+        <w:rPr>
+          <w:sz w:val="24"/>
+          <w:szCs w:val="24"/>
+        </w:rPr>
+        <w:t xml:space="preserve">package </w:t>
+      </w:r>
+      <w:proofErr w:type="spellStart"/>
+      <w:r>
+        <w:rPr>
+          <w:sz w:val="24"/>
+          <w:szCs w:val="24"/>
+        </w:rPr>
+        <w:t>com.factory.document</w:t>
+      </w:r>
+      <w:proofErr w:type="spellEnd"/>
+      <w:r>
+        <w:rPr>
+          <w:sz w:val="24"/>
+          <w:szCs w:val="24"/>
+        </w:rPr>
+        <w:t>;</w:t>
+      </w:r>
+    </w:p>
+    <w:p>
+      <w:pPr>
+        <w:rPr>
+          <w:sz w:val="24"/>
+          <w:szCs w:val="24"/>
+        </w:rPr>
+      </w:pPr>
+    </w:p>
+    <w:p>
+      <w:pPr>
+        <w:rPr>
+          <w:sz w:val="24"/>
+          <w:szCs w:val="24"/>
+        </w:rPr>
+      </w:pPr>
+      <w:r>
+        <w:rPr>
+          <w:sz w:val="24"/>
+          <w:szCs w:val="24"/>
+        </w:rPr>
+        <w:t xml:space="preserve">public class </w:t>
+      </w:r>
+      <w:proofErr w:type="spellStart"/>
+      <w:r>
+        <w:rPr>
+          <w:sz w:val="24"/>
+          <w:szCs w:val="24"/>
+        </w:rPr>
+        <w:t>PdfDocumentFactory</w:t>
+      </w:r>
+      <w:proofErr w:type="spellEnd"/>
+      <w:r>
+        <w:rPr>
+          <w:sz w:val="24"/>
+          <w:szCs w:val="24"/>
+        </w:rPr>
+        <w:t xml:space="preserve"> extends </w:t>
+      </w:r>
+      <w:proofErr w:type="spellStart"/>
+      <w:r>
+        <w:rPr>
+          <w:sz w:val="24"/>
+          <w:szCs w:val="24"/>
+        </w:rPr>
+        <w:t>DocumentFactory</w:t>
+      </w:r>
+      <w:proofErr w:type="spellEnd"/>
+      <w:r>
+        <w:rPr>
+          <w:sz w:val="24"/>
+          <w:szCs w:val="24"/>
+        </w:rPr>
+        <w:t xml:space="preserve"> {</w:t>
+      </w:r>
+    </w:p>
+    <w:p>
+      <w:pPr>
+        <w:rPr>
+          <w:sz w:val="24"/>
+          <w:szCs w:val="24"/>
+        </w:rPr>
+      </w:pPr>
+      <w:r>
+        <w:rPr>
+          <w:sz w:val="24"/>
+          <w:szCs w:val="24"/>
+        </w:rPr>
+        <w:t xml:space="preserve">    @Override</w:t>
+      </w:r>
+    </w:p>
+    <w:p>
+      <w:pPr>
+        <w:rPr>
+          <w:sz w:val="24"/>
+          <w:szCs w:val="24"/>
+        </w:rPr>
+      </w:pPr>
+      <w:r>
+        <w:rPr>
+          <w:sz w:val="24"/>
+          <w:szCs w:val="24"/>
+        </w:rPr>
+        <w:t xml:space="preserve">    public Document </w:t>
+      </w:r>
+      <w:proofErr w:type="spellStart"/>
+      <w:r>
+        <w:rPr>
+          <w:sz w:val="24"/>
+          <w:szCs w:val="24"/>
+        </w:rPr>
+        <w:t>createDocument</w:t>
+      </w:r>
+      <w:proofErr w:type="spellEnd"/>
+      <w:r>
+        <w:rPr>
+          <w:sz w:val="24"/>
+          <w:szCs w:val="24"/>
+        </w:rPr>
+        <w:t>() {</w:t>
+      </w:r>
+    </w:p>
+    <w:p>
+      <w:pPr>
+        <w:rPr>
+          <w:sz w:val="24"/>
+          <w:szCs w:val="24"/>
+        </w:rPr>
+      </w:pPr>
+      <w:r>
+        <w:rPr>
+          <w:sz w:val="24"/>
+          <w:szCs w:val="24"/>
+        </w:rPr>
+        <w:t xml:space="preserve">        return new </w:t>
+      </w:r>
+      <w:proofErr w:type="spellStart"/>
+      <w:r>
+        <w:rPr>
+          <w:sz w:val="24"/>
+          <w:szCs w:val="24"/>
+        </w:rPr>
+        <w:t>PdfDocument</w:t>
+      </w:r>
+      <w:proofErr w:type="spellEnd"/>
+      <w:r>
+        <w:rPr>
+          <w:sz w:val="24"/>
+          <w:szCs w:val="24"/>
+        </w:rPr>
+        <w:t>();</w:t>
+      </w:r>
+    </w:p>
+    <w:p>
+      <w:pPr>
+        <w:rPr>
+          <w:sz w:val="24"/>
+          <w:szCs w:val="24"/>
+        </w:rPr>
+      </w:pPr>
+      <w:r>
+        <w:rPr>
+          <w:sz w:val="24"/>
+          <w:szCs w:val="24"/>
+        </w:rPr>
+        <w:t xml:space="preserve">    }</w:t>
+      </w:r>
+    </w:p>
+    <w:p>
+      <w:pPr>
+        <w:rPr>
+          <w:sz w:val="24"/>
+          <w:szCs w:val="24"/>
+        </w:rPr>
+      </w:pPr>
+      <w:r>
+        <w:rPr>
+          <w:sz w:val="24"/>
+          <w:szCs w:val="24"/>
+        </w:rPr>
+        <w:t>}</w:t>
+      </w:r>
+    </w:p>
+    <w:p>
+      <w:pPr>
+        <w:rPr>
+          <w:b/>
+          <w:bCs/>
+          <w:sz w:val="24"/>
+          <w:szCs w:val="24"/>
+        </w:rPr>
+      </w:pPr>
+      <w:r>
+        <w:rPr>
+          <w:b/>
+          <w:bCs/>
+          <w:sz w:val="24"/>
+          <w:szCs w:val="24"/>
+        </w:rPr>
+        <w:t>ExcelDocumentFactory.java</w:t>
+      </w:r>
+    </w:p>
+    <w:p>
+      <w:pPr>
+        <w:rPr>
+          <w:sz w:val="24"/>
+          <w:szCs w:val="24"/>
+        </w:rPr>
+      </w:pPr>
+    </w:p>
+    <w:p>
+      <w:pPr>
+        <w:rPr>
+          <w:sz w:val="24"/>
+          <w:szCs w:val="24"/>
+        </w:rPr>
+      </w:pPr>
+      <w:r>
+        <w:rPr>
+          <w:sz w:val="24"/>
+          <w:szCs w:val="24"/>
+        </w:rPr>
+        <w:t xml:space="preserve">package </w:t>
+      </w:r>
+      <w:proofErr w:type="spellStart"/>
+      <w:r>
+        <w:rPr>
+          <w:sz w:val="24"/>
+          <w:szCs w:val="24"/>
+        </w:rPr>
+        <w:t>com.factory.document</w:t>
+      </w:r>
+      <w:proofErr w:type="spellEnd"/>
+      <w:r>
+        <w:rPr>
+          <w:sz w:val="24"/>
+          <w:szCs w:val="24"/>
+        </w:rPr>
+        <w:t>;</w:t>
+      </w:r>
+    </w:p>
+    <w:p>
+      <w:pPr>
+        <w:rPr>
+          <w:sz w:val="24"/>
+          <w:szCs w:val="24"/>
+        </w:rPr>
+      </w:pPr>
+    </w:p>
+    <w:p>
+      <w:pPr>
+        <w:rPr>
+          <w:sz w:val="24"/>
+          <w:szCs w:val="24"/>
+        </w:rPr>
+      </w:pPr>
+      <w:r>
+        <w:rPr>
+          <w:sz w:val="24"/>
+          <w:szCs w:val="24"/>
+        </w:rPr>
+        <w:t xml:space="preserve">public class </w:t>
+      </w:r>
+      <w:proofErr w:type="spellStart"/>
+      <w:r>
+        <w:rPr>
+          <w:sz w:val="24"/>
+          <w:szCs w:val="24"/>
+        </w:rPr>
+        <w:t>ExcelDocumentFactory</w:t>
+      </w:r>
+      <w:proofErr w:type="spellEnd"/>
+      <w:r>
+        <w:rPr>
+          <w:sz w:val="24"/>
+          <w:szCs w:val="24"/>
+        </w:rPr>
+        <w:t xml:space="preserve"> extends </w:t>
+      </w:r>
+      <w:proofErr w:type="spellStart"/>
+      <w:r>
+        <w:rPr>
+          <w:sz w:val="24"/>
+          <w:szCs w:val="24"/>
+        </w:rPr>
+        <w:t>DocumentFactory</w:t>
+      </w:r>
+      <w:proofErr w:type="spellEnd"/>
+      <w:r>
+        <w:rPr>
+          <w:sz w:val="24"/>
+          <w:szCs w:val="24"/>
+        </w:rPr>
+        <w:t xml:space="preserve"> {</w:t>
+      </w:r>
+    </w:p>
+    <w:p>
+      <w:pPr>
+        <w:rPr>
+          <w:sz w:val="24"/>
+          <w:szCs w:val="24"/>
+        </w:rPr>
+      </w:pPr>
+      <w:r>
+        <w:rPr>
+          <w:sz w:val="24"/>
+          <w:szCs w:val="24"/>
+        </w:rPr>
+        <w:t xml:space="preserve">    @Override</w:t>
+      </w:r>
+    </w:p>
+    <w:p>
+      <w:pPr>
+        <w:rPr>
+          <w:sz w:val="24"/>
+          <w:szCs w:val="24"/>
+        </w:rPr>
+      </w:pPr>
+      <w:r>
+        <w:rPr>
+          <w:sz w:val="24"/>
+          <w:szCs w:val="24"/>
+        </w:rPr>
+        <w:t xml:space="preserve">    public Document </w:t>
+      </w:r>
+      <w:proofErr w:type="spellStart"/>
+      <w:r>
+        <w:rPr>
+          <w:sz w:val="24"/>
+          <w:szCs w:val="24"/>
+        </w:rPr>
+        <w:t>createDocument</w:t>
+      </w:r>
+      <w:proofErr w:type="spellEnd"/>
+      <w:r>
+        <w:rPr>
+          <w:sz w:val="24"/>
+          <w:szCs w:val="24"/>
+        </w:rPr>
+        <w:t>() {</w:t>
+      </w:r>
+    </w:p>
+    <w:p>
+      <w:pPr>
+        <w:rPr>
+          <w:sz w:val="24"/>
+          <w:szCs w:val="24"/>
+        </w:rPr>
+      </w:pPr>
+      <w:r>
+        <w:rPr>
+          <w:sz w:val="24"/>
+          <w:szCs w:val="24"/>
+        </w:rPr>
+        <w:t xml:space="preserve">        return new </w:t>
+      </w:r>
+      <w:proofErr w:type="spellStart"/>
+      <w:r>
+        <w:rPr>
+          <w:sz w:val="24"/>
+          <w:szCs w:val="24"/>
+        </w:rPr>
+        <w:t>ExcelDocument</w:t>
+      </w:r>
+      <w:proofErr w:type="spellEnd"/>
+      <w:r>
+        <w:rPr>
+          <w:sz w:val="24"/>
+          <w:szCs w:val="24"/>
+        </w:rPr>
+        <w:t>();</w:t>
+      </w:r>
+    </w:p>
+    <w:p>
+      <w:pPr>
+        <w:rPr>
+          <w:sz w:val="24"/>
+          <w:szCs w:val="24"/>
+        </w:rPr>
+      </w:pPr>
+      <w:r>
+        <w:rPr>
+          <w:sz w:val="24"/>
+          <w:szCs w:val="24"/>
+        </w:rPr>
+        <w:t xml:space="preserve">    }</w:t>
+      </w:r>
+    </w:p>
+    <w:p>
+      <w:pPr>
+        <w:rPr>
+          <w:sz w:val="24"/>
+          <w:szCs w:val="24"/>
+        </w:rPr>
+      </w:pPr>
+      <w:r>
+        <w:rPr>
+          <w:sz w:val="24"/>
+          <w:szCs w:val="24"/>
+        </w:rPr>
+        <w:t>}</w:t>
+      </w:r>
+    </w:p>
+    <w:p>
+      <w:pPr>
+        <w:rPr>
+          <w:b/>
+          <w:bCs/>
+          <w:sz w:val="24"/>
+          <w:szCs w:val="24"/>
+        </w:rPr>
+      </w:pPr>
+      <w:r>
+        <w:rPr>
+          <w:b/>
+          <w:bCs/>
+          <w:sz w:val="24"/>
+          <w:szCs w:val="24"/>
+        </w:rPr>
+        <w:t>DocumentFactoryTest.java</w:t>
+      </w:r>
+    </w:p>
+    <w:p>
+      <w:pPr>
+        <w:rPr>
+          <w:sz w:val="24"/>
+          <w:szCs w:val="24"/>
+        </w:rPr>
+      </w:pPr>
+      <w:r>
+        <w:rPr>
+          <w:sz w:val="24"/>
+          <w:szCs w:val="24"/>
+        </w:rPr>
+        <w:t xml:space="preserve">package </w:t>
+      </w:r>
+      <w:proofErr w:type="spellStart"/>
+      <w:r>
+        <w:rPr>
+          <w:sz w:val="24"/>
+          <w:szCs w:val="24"/>
+        </w:rPr>
+        <w:t>com.factory.document</w:t>
+      </w:r>
+      <w:proofErr w:type="spellEnd"/>
+      <w:r>
+        <w:rPr>
+          <w:sz w:val="24"/>
+          <w:szCs w:val="24"/>
+        </w:rPr>
+        <w:t>;</w:t>
+      </w:r>
+    </w:p>
+    <w:p>
+      <w:pPr>
+        <w:rPr>
+          <w:sz w:val="24"/>
+          <w:szCs w:val="24"/>
+        </w:rPr>
+      </w:pPr>
+    </w:p>
+    <w:p>
+      <w:pPr>
+        <w:rPr>
+          <w:sz w:val="24"/>
+          <w:szCs w:val="24"/>
+        </w:rPr>
+      </w:pPr>
+      <w:r>
+        <w:rPr>
+          <w:sz w:val="24"/>
+          <w:szCs w:val="24"/>
+        </w:rPr>
+        <w:lastRenderedPageBreak/>
+        <w:t xml:space="preserve">public class </w:t>
+      </w:r>
+      <w:proofErr w:type="spellStart"/>
+      <w:r>
+        <w:rPr>
+          <w:sz w:val="24"/>
+          <w:szCs w:val="24"/>
+        </w:rPr>
+        <w:t>DocumentFactoryTest</w:t>
+      </w:r>
+      <w:proofErr w:type="spellEnd"/>
+      <w:r>
+        <w:rPr>
+          <w:sz w:val="24"/>
+          <w:szCs w:val="24"/>
+        </w:rPr>
+        <w:t xml:space="preserve"> {</w:t>
+      </w:r>
+    </w:p>
+    <w:p>
+      <w:pPr>
+        <w:rPr>
+          <w:sz w:val="24"/>
+          <w:szCs w:val="24"/>
+        </w:rPr>
+      </w:pPr>
+      <w:r>
+        <w:rPr>
+          <w:sz w:val="24"/>
+          <w:szCs w:val="24"/>
+        </w:rPr>
+        <w:t xml:space="preserve">    public static void main(String[] </w:t>
+      </w:r>
+      <w:proofErr w:type="spellStart"/>
+      <w:r>
+        <w:rPr>
+          <w:sz w:val="24"/>
+          <w:szCs w:val="24"/>
+        </w:rPr>
+        <w:t>args</w:t>
+      </w:r>
+      <w:proofErr w:type="spellEnd"/>
+      <w:r>
+        <w:rPr>
+          <w:sz w:val="24"/>
+          <w:szCs w:val="24"/>
+        </w:rPr>
+        <w:t>) {</w:t>
+      </w:r>
+    </w:p>
+    <w:p>
+      <w:pPr>
+        <w:rPr>
+          <w:sz w:val="24"/>
+          <w:szCs w:val="24"/>
+        </w:rPr>
+      </w:pPr>
+      <w:r>
+        <w:rPr>
+          <w:sz w:val="24"/>
+          <w:szCs w:val="24"/>
+        </w:rPr>
+        <w:t xml:space="preserve">        </w:t>
+      </w:r>
+      <w:proofErr w:type="spellStart"/>
+      <w:r>
+        <w:rPr>
+          <w:sz w:val="24"/>
+          <w:szCs w:val="24"/>
+        </w:rPr>
+        <w:t>DocumentFactory</w:t>
+      </w:r>
+      <w:proofErr w:type="spellEnd"/>
+      <w:r>
+        <w:rPr>
+          <w:sz w:val="24"/>
+          <w:szCs w:val="24"/>
+        </w:rPr>
+        <w:t xml:space="preserve"> </w:t>
+      </w:r>
+      <w:proofErr w:type="spellStart"/>
+      <w:r>
+        <w:rPr>
+          <w:sz w:val="24"/>
+          <w:szCs w:val="24"/>
+        </w:rPr>
+        <w:t>wordFactory</w:t>
+      </w:r>
+      <w:proofErr w:type="spellEnd"/>
+      <w:r>
+        <w:rPr>
+          <w:sz w:val="24"/>
+          <w:szCs w:val="24"/>
+        </w:rPr>
+        <w:t xml:space="preserve"> = new </w:t>
+      </w:r>
+      <w:proofErr w:type="spellStart"/>
+      <w:r>
+        <w:rPr>
+          <w:sz w:val="24"/>
+          <w:szCs w:val="24"/>
+        </w:rPr>
+        <w:t>WordDocumentFactory</w:t>
+      </w:r>
+      <w:proofErr w:type="spellEnd"/>
+      <w:r>
+        <w:rPr>
+          <w:sz w:val="24"/>
+          <w:szCs w:val="24"/>
+        </w:rPr>
+        <w:t>();</w:t>
+      </w:r>
+    </w:p>
+    <w:p>
+      <w:pPr>
+        <w:rPr>
+          <w:sz w:val="24"/>
+          <w:szCs w:val="24"/>
+        </w:rPr>
+      </w:pPr>
+      <w:r>
+        <w:rPr>
+          <w:sz w:val="24"/>
+          <w:szCs w:val="24"/>
+        </w:rPr>
+        <w:t xml:space="preserve">        Document </w:t>
+      </w:r>
+      <w:proofErr w:type="spellStart"/>
+      <w:r>
+        <w:rPr>
+          <w:sz w:val="24"/>
+          <w:szCs w:val="24"/>
+        </w:rPr>
+        <w:t>wordDoc</w:t>
+      </w:r>
+      <w:proofErr w:type="spellEnd"/>
+      <w:r>
+        <w:rPr>
+          <w:sz w:val="24"/>
+          <w:szCs w:val="24"/>
+        </w:rPr>
+        <w:t xml:space="preserve"> = </w:t>
+      </w:r>
+      <w:proofErr w:type="spellStart"/>
+      <w:r>
+        <w:rPr>
+          <w:sz w:val="24"/>
+          <w:szCs w:val="24"/>
+        </w:rPr>
+        <w:t>wordFactory.createDocument</w:t>
+      </w:r>
+      <w:proofErr w:type="spellEnd"/>
+      <w:r>
+        <w:rPr>
+          <w:sz w:val="24"/>
+          <w:szCs w:val="24"/>
+        </w:rPr>
+        <w:t>();</w:t>
+      </w:r>
+    </w:p>
+    <w:p>
+      <w:pPr>
+        <w:rPr>
+          <w:sz w:val="24"/>
+          <w:szCs w:val="24"/>
+        </w:rPr>
+      </w:pPr>
+      <w:r>
+        <w:rPr>
+          <w:sz w:val="24"/>
+          <w:szCs w:val="24"/>
+        </w:rPr>
+        <w:t xml:space="preserve">        </w:t>
+      </w:r>
+      <w:proofErr w:type="spellStart"/>
+      <w:r>
+        <w:rPr>
+          <w:sz w:val="24"/>
+          <w:szCs w:val="24"/>
+        </w:rPr>
+        <w:t>wordDoc.open</w:t>
+      </w:r>
+      <w:proofErr w:type="spellEnd"/>
+      <w:r>
+        <w:rPr>
+          <w:sz w:val="24"/>
+          <w:szCs w:val="24"/>
+        </w:rPr>
+        <w:t>();</w:t>
+      </w:r>
+    </w:p>
+    <w:p>
+      <w:pPr>
+        <w:rPr>
+          <w:sz w:val="24"/>
+          <w:szCs w:val="24"/>
+        </w:rPr>
+      </w:pPr>
+    </w:p>
+    <w:p>
+      <w:pPr>
+        <w:rPr>
+          <w:sz w:val="24"/>
+          <w:szCs w:val="24"/>
+        </w:rPr>
+      </w:pPr>
+      <w:r>
+        <w:rPr>
+          <w:sz w:val="24"/>
+          <w:szCs w:val="24"/>
+        </w:rPr>
+        <w:t xml:space="preserve">        </w:t>
+      </w:r>
+      <w:proofErr w:type="spellStart"/>
+      <w:r>
+        <w:rPr>
+          <w:sz w:val="24"/>
+          <w:szCs w:val="24"/>
+        </w:rPr>
+        <w:t>DocumentFactory</w:t>
+      </w:r>
+      <w:proofErr w:type="spellEnd"/>
+      <w:r>
+        <w:rPr>
+          <w:sz w:val="24"/>
+          <w:szCs w:val="24"/>
+        </w:rPr>
+        <w:t xml:space="preserve"> </w:t>
+      </w:r>
+      <w:proofErr w:type="spellStart"/>
+      <w:r>
+        <w:rPr>
+          <w:sz w:val="24"/>
+          <w:szCs w:val="24"/>
+        </w:rPr>
+        <w:t>pdfFactory</w:t>
+      </w:r>
+      <w:proofErr w:type="spellEnd"/>
+      <w:r>
+        <w:rPr>
+          <w:sz w:val="24"/>
+          <w:szCs w:val="24"/>
+        </w:rPr>
+        <w:t xml:space="preserve"> = new </w:t>
+      </w:r>
+      <w:proofErr w:type="spellStart"/>
+      <w:r>
+        <w:rPr>
+          <w:sz w:val="24"/>
+          <w:szCs w:val="24"/>
+        </w:rPr>
+        <w:t>PdfDocumentFactory</w:t>
+      </w:r>
+      <w:proofErr w:type="spellEnd"/>
+      <w:r>
+        <w:rPr>
+          <w:sz w:val="24"/>
+          <w:szCs w:val="24"/>
+        </w:rPr>
+        <w:t>();</w:t>
+      </w:r>
+    </w:p>
+    <w:p>
+      <w:pPr>
+        <w:rPr>
+          <w:sz w:val="24"/>
+          <w:szCs w:val="24"/>
+        </w:rPr>
+      </w:pPr>
+      <w:r>
+        <w:rPr>
+          <w:sz w:val="24"/>
+          <w:szCs w:val="24"/>
+        </w:rPr>
+        <w:t xml:space="preserve">        Document </w:t>
+      </w:r>
+      <w:proofErr w:type="spellStart"/>
+      <w:r>
+        <w:rPr>
+          <w:sz w:val="24"/>
+          <w:szCs w:val="24"/>
+        </w:rPr>
+        <w:t>pdfDoc</w:t>
+      </w:r>
+      <w:proofErr w:type="spellEnd"/>
+      <w:r>
+        <w:rPr>
+          <w:sz w:val="24"/>
+          <w:szCs w:val="24"/>
+        </w:rPr>
+        <w:t xml:space="preserve"> = </w:t>
+      </w:r>
+      <w:proofErr w:type="spellStart"/>
+      <w:r>
+        <w:rPr>
+          <w:sz w:val="24"/>
+          <w:szCs w:val="24"/>
+        </w:rPr>
+        <w:t>pdfFactory.createDocument</w:t>
+      </w:r>
+      <w:proofErr w:type="spellEnd"/>
+      <w:r>
+        <w:rPr>
+          <w:sz w:val="24"/>
+          <w:szCs w:val="24"/>
+        </w:rPr>
+        <w:t>();</w:t>
+      </w:r>
+    </w:p>
+    <w:p>
+      <w:pPr>
+        <w:rPr>
+          <w:sz w:val="24"/>
+          <w:szCs w:val="24"/>
+        </w:rPr>
+      </w:pPr>
+      <w:r>
+        <w:rPr>
+          <w:sz w:val="24"/>
+          <w:szCs w:val="24"/>
+        </w:rPr>
+        <w:t xml:space="preserve">        </w:t>
+      </w:r>
+      <w:proofErr w:type="spellStart"/>
+      <w:r>
+        <w:rPr>
+          <w:sz w:val="24"/>
+          <w:szCs w:val="24"/>
+        </w:rPr>
+        <w:t>pdfDoc.open</w:t>
+      </w:r>
+      <w:proofErr w:type="spellEnd"/>
+      <w:r>
+        <w:rPr>
+          <w:sz w:val="24"/>
+          <w:szCs w:val="24"/>
+        </w:rPr>
+        <w:t>();</w:t>
+      </w:r>
+    </w:p>
+    <w:p>
+      <w:pPr>
+        <w:rPr>
+          <w:sz w:val="24"/>
+          <w:szCs w:val="24"/>
+        </w:rPr>
+      </w:pPr>
+    </w:p>
+    <w:p>
+      <w:pPr>
+        <w:rPr>
+          <w:sz w:val="24"/>
+          <w:szCs w:val="24"/>
+        </w:rPr>
+      </w:pPr>
+      <w:r>
+        <w:rPr>
+          <w:sz w:val="24"/>
+          <w:szCs w:val="24"/>
+        </w:rPr>
+        <w:t xml:space="preserve">        </w:t>
+      </w:r>
+      <w:proofErr w:type="spellStart"/>
+      <w:r>
+        <w:rPr>
+          <w:sz w:val="24"/>
+          <w:szCs w:val="24"/>
+        </w:rPr>
+        <w:t>DocumentFactory</w:t>
+      </w:r>
+      <w:proofErr w:type="spellEnd"/>
+      <w:r>
+        <w:rPr>
+          <w:sz w:val="24"/>
+          <w:szCs w:val="24"/>
+        </w:rPr>
+        <w:t xml:space="preserve"> </w:t>
+      </w:r>
+      <w:proofErr w:type="spellStart"/>
+      <w:r>
+        <w:rPr>
+          <w:sz w:val="24"/>
+          <w:szCs w:val="24"/>
+        </w:rPr>
+        <w:t>excelFactory</w:t>
+      </w:r>
+      <w:proofErr w:type="spellEnd"/>
+      <w:r>
+        <w:rPr>
+          <w:sz w:val="24"/>
+          <w:szCs w:val="24"/>
+        </w:rPr>
+        <w:t xml:space="preserve"> = new </w:t>
+      </w:r>
+      <w:proofErr w:type="spellStart"/>
+      <w:r>
+        <w:rPr>
+          <w:sz w:val="24"/>
+          <w:szCs w:val="24"/>
+        </w:rPr>
+        <w:t>ExcelDocumentFactory</w:t>
+      </w:r>
+      <w:proofErr w:type="spellEnd"/>
+      <w:r>
+        <w:rPr>
+          <w:sz w:val="24"/>
+          <w:szCs w:val="24"/>
+        </w:rPr>
+        <w:t>();</w:t>
+      </w:r>
+    </w:p>
+    <w:p>
+      <w:pPr>
+        <w:rPr>
+          <w:sz w:val="24"/>
+          <w:szCs w:val="24"/>
+        </w:rPr>
+      </w:pPr>
+      <w:r>
+        <w:rPr>
+          <w:sz w:val="24"/>
+          <w:szCs w:val="24"/>
+        </w:rPr>
+        <w:t xml:space="preserve">        Document </w:t>
+      </w:r>
+      <w:proofErr w:type="spellStart"/>
+      <w:r>
+        <w:rPr>
+          <w:sz w:val="24"/>
+          <w:szCs w:val="24"/>
+        </w:rPr>
+        <w:t>excelDoc</w:t>
+      </w:r>
+      <w:proofErr w:type="spellEnd"/>
+      <w:r>
+        <w:rPr>
+          <w:sz w:val="24"/>
+          <w:szCs w:val="24"/>
+        </w:rPr>
+        <w:t xml:space="preserve"> = </w:t>
+      </w:r>
+      <w:proofErr w:type="spellStart"/>
+      <w:r>
+        <w:rPr>
+          <w:sz w:val="24"/>
+          <w:szCs w:val="24"/>
+        </w:rPr>
+        <w:t>excelFactory.createDocument</w:t>
+      </w:r>
+      <w:proofErr w:type="spellEnd"/>
+      <w:r>
+        <w:rPr>
+          <w:sz w:val="24"/>
+          <w:szCs w:val="24"/>
+        </w:rPr>
+        <w:t>();</w:t>
+      </w:r>
+    </w:p>
+    <w:p>
+      <w:pPr>
+        <w:rPr>
+          <w:sz w:val="24"/>
+          <w:szCs w:val="24"/>
+        </w:rPr>
+      </w:pPr>
+      <w:r>
+        <w:rPr>
+          <w:sz w:val="24"/>
+          <w:szCs w:val="24"/>
+        </w:rPr>
+        <w:t xml:space="preserve">        </w:t>
+      </w:r>
+      <w:proofErr w:type="spellStart"/>
+      <w:r>
+        <w:rPr>
+          <w:sz w:val="24"/>
+          <w:szCs w:val="24"/>
+        </w:rPr>
+        <w:t>excelDoc.open</w:t>
+      </w:r>
+      <w:proofErr w:type="spellEnd"/>
+      <w:r>
+        <w:rPr>
+          <w:sz w:val="24"/>
+          <w:szCs w:val="24"/>
+        </w:rPr>
+        <w:t>();</w:t>
+      </w:r>
+    </w:p>
+    <w:p>
+      <w:pPr>
+        <w:rPr>
+          <w:sz w:val="24"/>
+          <w:szCs w:val="24"/>
+        </w:rPr>
+      </w:pPr>
+      <w:r>
+        <w:rPr>
+          <w:sz w:val="24"/>
+          <w:szCs w:val="24"/>
+        </w:rPr>
+        <w:t xml:space="preserve">    }</w:t>
+      </w:r>
+    </w:p>
+    <w:p>
+      <w:pPr>
+        <w:rPr>
+          <w:sz w:val="24"/>
+          <w:szCs w:val="24"/>
+        </w:rPr>
+      </w:pPr>
+      <w:r>
+        <w:rPr>
+          <w:sz w:val="24"/>
+          <w:szCs w:val="24"/>
+        </w:rPr>
+        <w:t>}</w:t>
+      </w:r>
+    </w:p>
+    <w:p>
+      <w:pPr>
+        <w:rPr>
+          <w:sz w:val="24"/>
+          <w:szCs w:val="24"/>
+        </w:rPr>
+      </w:pPr>
+    </w:p>
+    <w:p>
+      <w:pPr>
+        <w:rPr>
+          <w:sz w:val="24"/>
+          <w:szCs w:val="24"/>
+        </w:rPr>
+      </w:pPr>
+    </w:p>
+    <w:p>
+      <w:pPr>
+        <w:rPr>
+          <w:b/>
+          <w:bCs/>
+          <w:sz w:val="24"/>
+          <w:szCs w:val="24"/>
+        </w:rPr>
+      </w:pPr>
+      <w:r>
+        <w:rPr>
+          <w:b/>
+          <w:bCs/>
+          <w:sz w:val="24"/>
+          <w:szCs w:val="24"/>
+        </w:rPr>
+        <w:t>OUTPUT</w:t>
+      </w:r>
+      <w:r>
+        <w:rPr>
+          <w:b/>
+          <w:bCs/>
+          <w:sz w:val="24"/>
+          <w:szCs w:val="24"/>
+        </w:rPr>
+        <w:t xml:space="preserve"> </w:t>
+      </w:r>
+      <w:r>
+        <w:rPr>
+          <w:b/>
+          <w:bCs/>
+          <w:sz w:val="24"/>
+          <w:szCs w:val="24"/>
+        </w:rPr>
+        <w:t>:</w:t>
+      </w:r>
+    </w:p>
+    <w:p>
+      <w:pPr>
+        <w:rPr>
+          <w:b/>
+          <w:bCs/>
+          <w:sz w:val="24"/>
+          <w:szCs w:val="24"/>
+        </w:rPr>
+      </w:pPr>
+    </w:p>
+    <w:p>
+      <w:pPr>
+        <w:rPr>
+          <w:b/>
+          <w:bCs/>
+          <w:sz w:val="24"/>
+          <w:szCs w:val="24"/>
+        </w:rPr>
+      </w:pPr>
+      <w:r>
+        <w:rPr>
+          <w:b/>
+          <w:bCs/>
+          <w:noProof/>
+          <w:sz w:val="24"/>
+          <w:szCs w:val="24"/>
+        </w:rPr>
+        <w:drawing>
+          <wp:inline distT="0" distB="0" distL="0" distR="0" wp14:anchorId="1D604BE5" wp14:editId="124C64A4">
+            <wp:extent cx="5924550" cy="1885950"/>
+            <wp:effectExtent l="0" t="0" r="0" b="0"/>
+            <wp:docPr id="1909748782" name="Picture 1"/>
+            <wp:cNvGraphicFramePr>
+              <a:graphicFrameLocks xmlns:a="http://schemas.openxmlformats.org/drawingml/2006/main" noChangeAspect="1"/>
+            </wp:cNvGraphicFramePr>
+            <a:graphic xmlns:a="http://schemas.openxmlformats.org/drawingml/2006/main">
+              <a:graphicData uri="http://schemas.openxmlformats.org/drawingml/2006/picture">
+                <pic:pic xmlns:pic="http://schemas.openxmlformats.org/drawingml/2006/picture">
+                  <pic:nvPicPr>
+                    <pic:cNvPr id="1909748782" name=""/>
+                    <pic:cNvPicPr/>
+                  </pic:nvPicPr>
+                  <pic:blipFill>
+                    <a:blip r:embed="rId5"/>
+                    <a:stretch>
+                      <a:fillRect/>
+                    </a:stretch>
+                  </pic:blipFill>
+                  <pic:spPr>
+                    <a:xfrm>
+                      <a:off x="0" y="0"/>
+                      <a:ext cx="5924550" cy="1885950"/>
                     </a:xfrm>
                     <a:prstGeom prst="rect">
                       <a:avLst/>
@@ -971,6 +3192,7 @@
   <w:style w:type="character" w:default="1" w:styleId="DefaultParagraphFont">
     <w:name w:val="Default Paragraph Font"/>
     <w:uiPriority w:val="1"/>
+    <w:semiHidden/>
     <w:unhideWhenUsed/>
   </w:style>
   <w:style w:type="table" w:default="1" w:styleId="TableNormal">

</xml_diff>